<commit_message>
add last version of protocol
</commit_message>
<xml_diff>
--- a/cp_1/pronoza_fb-73_demyanenko_fb-73_cp1/cryptolab1.docx
+++ b/cp_1/pronoza_fb-73_demyanenko_fb-73_cp1/cryptolab1.docx
@@ -546,34 +546,24 @@
           <w:sz w:val="24"/>
           <w:szCs w:val="24"/>
         </w:rPr>
-        <w:t>бігра</w:t>
-      </w:r>
-      <w:proofErr w:type="spellEnd"/>
+        <w:t>біграм</w:t>
+      </w:r>
       <w:r>
         <w:rPr>
           <w:rFonts w:ascii="Times New Roman" w:hAnsi="Times New Roman" w:cs="Times New Roman"/>
           <w:sz w:val="24"/>
           <w:szCs w:val="24"/>
-          <w:lang w:val="en-US"/>
-        </w:rPr>
-        <w:t>x</w:t>
-      </w:r>
+        </w:rPr>
+        <w:t>ах</w:t>
+      </w:r>
+      <w:proofErr w:type="spellEnd"/>
       <w:r>
         <w:rPr>
           <w:rFonts w:ascii="Times New Roman" w:hAnsi="Times New Roman" w:cs="Times New Roman"/>
           <w:sz w:val="24"/>
           <w:szCs w:val="24"/>
-          <w:lang w:val="ru-RU"/>
-        </w:rPr>
-        <w:t>`</w:t>
-      </w:r>
-      <w:r>
-        <w:rPr>
-          <w:rFonts w:ascii="Times New Roman" w:hAnsi="Times New Roman" w:cs="Times New Roman"/>
-          <w:sz w:val="24"/>
-          <w:szCs w:val="24"/>
-        </w:rPr>
-        <w:t xml:space="preserve">м в тексті, а також підрахунку </w:t>
+        </w:rPr>
+        <w:t xml:space="preserve"> в тексті, а також підрахунку </w:t>
       </w:r>
       <m:oMath>
         <m:sSub>
@@ -1071,6 +1061,8 @@
         </w:rPr>
         <w:t>Хід роботи:</w:t>
       </w:r>
+      <w:bookmarkStart w:id="1" w:name="_GoBack"/>
+      <w:bookmarkEnd w:id="1"/>
     </w:p>
     <w:p>
       <w:pPr>
@@ -2715,199 +2707,40 @@
           </w:p>
         </w:tc>
       </w:tr>
-      <w:tr>
-        <w:tc>
-          <w:tcPr>
-            <w:tcW w:w="4106" w:type="dxa"/>
-          </w:tcPr>
-          <w:p>
-            <w:pPr>
-              <w:rPr>
-                <w:rFonts w:ascii="Times New Roman" w:hAnsi="Times New Roman" w:cs="Times New Roman"/>
-                <w:sz w:val="24"/>
-                <w:szCs w:val="24"/>
-              </w:rPr>
-            </w:pPr>
-            <w:r>
-              <w:rPr>
-                <w:rFonts w:ascii="Times New Roman" w:hAnsi="Times New Roman" w:cs="Times New Roman"/>
-                <w:sz w:val="24"/>
-                <w:szCs w:val="24"/>
-              </w:rPr>
-              <w:t>Ідеальна ентропія з пробілом</w:t>
-            </w:r>
-          </w:p>
-          <w:p>
-            <w:pPr>
-              <w:rPr>
-                <w:rFonts w:ascii="Times New Roman" w:hAnsi="Times New Roman" w:cs="Times New Roman"/>
-                <w:sz w:val="24"/>
-                <w:szCs w:val="24"/>
-                <w:lang w:val="ru-RU"/>
-              </w:rPr>
-            </w:pPr>
-          </w:p>
-        </w:tc>
-        <w:tc>
-          <w:tcPr>
-            <w:tcW w:w="3686" w:type="dxa"/>
-          </w:tcPr>
-          <w:p>
-            <w:pPr>
-              <w:rPr>
-                <w:rFonts w:ascii="Times New Roman" w:hAnsi="Times New Roman" w:cs="Times New Roman"/>
-                <w:sz w:val="24"/>
-                <w:szCs w:val="24"/>
-              </w:rPr>
-            </w:pPr>
-            <m:oMath>
-              <m:sSub>
-                <m:sSubPr>
-                  <m:ctrlPr>
-                    <w:rPr>
-                      <w:rFonts w:ascii="Cambria Math" w:hAnsi="Cambria Math" w:cs="Times New Roman"/>
-                      <w:i/>
-                      <w:sz w:val="24"/>
-                      <w:szCs w:val="24"/>
-                    </w:rPr>
-                  </m:ctrlPr>
-                </m:sSubPr>
-                <m:e>
-                  <m:r>
-                    <w:rPr>
-                      <w:rFonts w:ascii="Cambria Math" w:hAnsi="Cambria Math" w:cs="Times New Roman"/>
-                      <w:sz w:val="24"/>
-                      <w:szCs w:val="24"/>
-                      <w:lang w:val="en-US"/>
-                    </w:rPr>
-                    <m:t>H</m:t>
-                  </m:r>
-                </m:e>
-                <m:sub>
-                  <m:r>
-                    <w:rPr>
-                      <w:rFonts w:ascii="Cambria Math" w:hAnsi="Cambria Math" w:cs="Times New Roman"/>
-                      <w:sz w:val="24"/>
-                      <w:szCs w:val="24"/>
-                    </w:rPr>
-                    <m:t>0</m:t>
-                  </m:r>
-                </m:sub>
-              </m:sSub>
-            </m:oMath>
-            <w:r>
-              <w:rPr>
-                <w:rFonts w:ascii="Times New Roman" w:hAnsi="Times New Roman" w:cs="Times New Roman"/>
-                <w:sz w:val="24"/>
-                <w:szCs w:val="24"/>
-              </w:rPr>
-              <w:t>=21.090792787932422</w:t>
-            </w:r>
-          </w:p>
-          <w:p>
-            <w:pPr>
-              <w:rPr>
-                <w:rFonts w:ascii="Times New Roman" w:hAnsi="Times New Roman" w:cs="Times New Roman"/>
-                <w:sz w:val="24"/>
-                <w:szCs w:val="24"/>
-                <w:lang w:val="ru-RU"/>
-              </w:rPr>
-            </w:pPr>
-          </w:p>
-        </w:tc>
-      </w:tr>
-      <w:tr>
-        <w:tc>
-          <w:tcPr>
-            <w:tcW w:w="4106" w:type="dxa"/>
-          </w:tcPr>
-          <w:p>
-            <w:pPr>
-              <w:rPr>
-                <w:rFonts w:ascii="Times New Roman" w:hAnsi="Times New Roman" w:cs="Times New Roman"/>
-                <w:sz w:val="24"/>
-                <w:szCs w:val="24"/>
-              </w:rPr>
-            </w:pPr>
-            <w:r>
-              <w:rPr>
-                <w:rFonts w:ascii="Times New Roman" w:hAnsi="Times New Roman" w:cs="Times New Roman"/>
-                <w:sz w:val="24"/>
-                <w:szCs w:val="24"/>
-              </w:rPr>
-              <w:t>Ідеальна ентропія без пробілу</w:t>
-            </w:r>
-          </w:p>
-        </w:tc>
-        <w:tc>
-          <w:tcPr>
-            <w:tcW w:w="3686" w:type="dxa"/>
-          </w:tcPr>
-          <w:p>
-            <w:pPr>
-              <w:rPr>
-                <w:rFonts w:ascii="Times New Roman" w:hAnsi="Times New Roman" w:cs="Times New Roman"/>
-                <w:sz w:val="24"/>
-                <w:szCs w:val="24"/>
-              </w:rPr>
-            </w:pPr>
-            <m:oMath>
-              <m:sSub>
-                <m:sSubPr>
-                  <m:ctrlPr>
-                    <w:rPr>
-                      <w:rFonts w:ascii="Cambria Math" w:hAnsi="Cambria Math" w:cs="Times New Roman"/>
-                      <w:i/>
-                      <w:sz w:val="24"/>
-                      <w:szCs w:val="24"/>
-                    </w:rPr>
-                  </m:ctrlPr>
-                </m:sSubPr>
-                <m:e>
-                  <m:r>
-                    <w:rPr>
-                      <w:rFonts w:ascii="Cambria Math" w:hAnsi="Cambria Math" w:cs="Times New Roman"/>
-                      <w:sz w:val="24"/>
-                      <w:szCs w:val="24"/>
-                      <w:lang w:val="en-US"/>
-                    </w:rPr>
-                    <m:t>H</m:t>
-                  </m:r>
-                </m:e>
-                <m:sub>
-                  <m:r>
-                    <w:rPr>
-                      <w:rFonts w:ascii="Cambria Math" w:hAnsi="Cambria Math" w:cs="Times New Roman"/>
-                      <w:sz w:val="24"/>
-                      <w:szCs w:val="24"/>
-                    </w:rPr>
-                    <m:t>0</m:t>
-                  </m:r>
-                </m:sub>
-              </m:sSub>
-            </m:oMath>
-            <w:r>
-              <w:rPr>
-                <w:rFonts w:ascii="Times New Roman" w:hAnsi="Times New Roman" w:cs="Times New Roman"/>
-                <w:sz w:val="24"/>
-                <w:szCs w:val="24"/>
-              </w:rPr>
-              <w:t>=20.84044448553777</w:t>
-            </w:r>
-          </w:p>
-          <w:p>
-            <w:pPr>
-              <w:rPr>
-                <w:rFonts w:ascii="Times New Roman" w:hAnsi="Times New Roman" w:cs="Times New Roman"/>
-                <w:sz w:val="24"/>
-                <w:szCs w:val="24"/>
-                <w:lang w:val="ru-RU"/>
-              </w:rPr>
-            </w:pPr>
-          </w:p>
-        </w:tc>
-      </w:tr>
     </w:tbl>
+    <w:p>
+      <w:pPr>
+        <w:rPr>
+          <w:rFonts w:ascii="Times New Roman" w:hAnsi="Times New Roman" w:cs="Times New Roman"/>
+          <w:b/>
+          <w:bCs/>
+          <w:sz w:val="24"/>
+          <w:szCs w:val="24"/>
+        </w:rPr>
+      </w:pPr>
+    </w:p>
+    <w:p>
+      <w:pPr>
+        <w:rPr>
+          <w:rFonts w:ascii="Times New Roman" w:hAnsi="Times New Roman" w:cs="Times New Roman"/>
+          <w:b/>
+          <w:bCs/>
+          <w:sz w:val="24"/>
+          <w:szCs w:val="24"/>
+        </w:rPr>
+      </w:pPr>
+    </w:p>
+    <w:p>
+      <w:pPr>
+        <w:rPr>
+          <w:rFonts w:ascii="Times New Roman" w:hAnsi="Times New Roman" w:cs="Times New Roman"/>
+          <w:b/>
+          <w:bCs/>
+          <w:sz w:val="24"/>
+          <w:szCs w:val="24"/>
+        </w:rPr>
+      </w:pPr>
+    </w:p>
     <w:p>
       <w:pPr>
         <w:rPr>
@@ -7516,7 +7349,7 @@
           <w:rFonts w:ascii="Times New Roman" w:hAnsi="Times New Roman" w:cs="Times New Roman"/>
           <w:sz w:val="16"/>
           <w:szCs w:val="16"/>
-          <w:lang w:val="en-GB"/>
+          <w:lang w:val="ru-RU"/>
         </w:rPr>
         <w:sectPr>
           <w:pgSz w:w="11906" w:h="16838"/>
@@ -20834,7 +20667,7 @@
     <w:p>
       <w:pPr>
         <w:rPr>
-          <w:lang w:val="en-GB"/>
+          <w:lang w:val="ru-RU"/>
         </w:rPr>
         <w:sectPr>
           <w:type w:val="continuous"/>
@@ -20848,7 +20681,7 @@
     <w:p>
       <w:pPr>
         <w:rPr>
-          <w:lang w:val="en-GB"/>
+          <w:lang w:val="ru-RU"/>
         </w:rPr>
       </w:pPr>
     </w:p>
@@ -20992,8 +20825,6 @@
         </w:rPr>
         <w:t>Висновок:</w:t>
       </w:r>
-      <w:bookmarkStart w:id="1" w:name="_GoBack"/>
-      <w:bookmarkEnd w:id="1"/>
     </w:p>
     <w:p>
       <w:pPr>
@@ -22012,7 +21843,7 @@
 </file>
 
 <file path=customXml/itemProps1.xml><?xml version="1.0" encoding="utf-8"?>
-<ds:datastoreItem xmlns:ds="http://schemas.openxmlformats.org/officeDocument/2006/customXml" ds:itemID="{90A023EE-257D-47C4-9D63-772978E110E4}">
+<ds:datastoreItem xmlns:ds="http://schemas.openxmlformats.org/officeDocument/2006/customXml" ds:itemID="{D8708051-5F53-49F0-BE1D-2754160503BF}">
   <ds:schemaRefs>
     <ds:schemaRef ds:uri="http://schemas.openxmlformats.org/officeDocument/2006/bibliography"/>
   </ds:schemaRefs>

</xml_diff>